<commit_message>
Added color to the boundary block
</commit_message>
<xml_diff>
--- a/JavaScript Log.docx
+++ b/JavaScript Log.docx
@@ -23,22 +23,11 @@
     </w:p>
     <w:p>
       <w:pPr>
-        <w:rPr>
-          <w:rFonts w:ascii="Consolas" w:eastAsia="Times New Roman" w:hAnsi="Consolas" w:cs="Calibri"/>
-          <w:b/>
-          <w:color w:val="000000"/>
-          <w:sz w:val="16"/>
-          <w:szCs w:val="20"/>
-        </w:rPr>
-      </w:pPr>
-      <w:r>
-        <w:rPr>
-          <w:rFonts w:ascii="Consolas" w:eastAsia="Times New Roman" w:hAnsi="Consolas" w:cs="Calibri"/>
-          <w:b/>
+        <w:pStyle w:val="NoSpacing"/>
+      </w:pPr>
+      <w:r>
+        <w:rPr>
           <w:noProof/>
-          <w:color w:val="000000"/>
-          <w:sz w:val="16"/>
-          <w:szCs w:val="20"/>
         </w:rPr>
         <w:drawing>
           <wp:inline distT="0" distB="0" distL="0" distR="0" wp14:anchorId="7CD07DE2" wp14:editId="657A4B46">
@@ -95,7 +84,7 @@
         <w:pStyle w:val="NoSpacing"/>
         <w:numPr>
           <w:ilvl w:val="0"/>
-          <w:numId w:val="1"/>
+          <w:numId w:val="4"/>
         </w:numPr>
       </w:pPr>
       <w:r>
@@ -116,7 +105,7 @@
         <w:pStyle w:val="NoSpacing"/>
         <w:numPr>
           <w:ilvl w:val="1"/>
-          <w:numId w:val="1"/>
+          <w:numId w:val="4"/>
         </w:numPr>
       </w:pPr>
       <w:r>
@@ -137,7 +126,7 @@
         <w:pStyle w:val="NoSpacing"/>
         <w:numPr>
           <w:ilvl w:val="2"/>
-          <w:numId w:val="1"/>
+          <w:numId w:val="4"/>
         </w:numPr>
       </w:pPr>
       <w:r>
@@ -155,7 +144,7 @@
         <w:pStyle w:val="NoSpacing"/>
         <w:numPr>
           <w:ilvl w:val="3"/>
-          <w:numId w:val="1"/>
+          <w:numId w:val="4"/>
         </w:numPr>
       </w:pPr>
       <w:r>
@@ -173,6 +162,9 @@
     </w:p>
     <w:p/>
     <w:p>
+      <w:pPr>
+        <w:pStyle w:val="NoSpacing"/>
+      </w:pPr>
       <w:r>
         <w:rPr>
           <w:noProof/>
@@ -232,7 +224,7 @@
         <w:pStyle w:val="NoSpacing"/>
         <w:numPr>
           <w:ilvl w:val="0"/>
-          <w:numId w:val="1"/>
+          <w:numId w:val="3"/>
         </w:numPr>
       </w:pPr>
       <w:r>
@@ -253,7 +245,7 @@
         <w:pStyle w:val="NoSpacing"/>
         <w:numPr>
           <w:ilvl w:val="1"/>
-          <w:numId w:val="1"/>
+          <w:numId w:val="3"/>
         </w:numPr>
       </w:pPr>
       <w:r>
@@ -274,7 +266,7 @@
         <w:pStyle w:val="NoSpacing"/>
         <w:numPr>
           <w:ilvl w:val="2"/>
-          <w:numId w:val="1"/>
+          <w:numId w:val="3"/>
         </w:numPr>
       </w:pPr>
       <w:r>
@@ -292,7 +284,7 @@
         <w:pStyle w:val="NoSpacing"/>
         <w:numPr>
           <w:ilvl w:val="3"/>
-          <w:numId w:val="1"/>
+          <w:numId w:val="3"/>
         </w:numPr>
       </w:pPr>
       <w:r>
@@ -307,8 +299,578 @@
       <w:r>
         <w:t>five rows</w:t>
       </w:r>
+    </w:p>
+    <w:p>
+      <w:pPr>
+        <w:pStyle w:val="NoSpacing"/>
+      </w:pPr>
+    </w:p>
+    <w:p>
+      <w:pPr>
+        <w:pStyle w:val="NoSpacing"/>
+      </w:pPr>
+      <w:r>
+        <w:rPr>
+          <w:noProof/>
+        </w:rPr>
+        <w:drawing>
+          <wp:inline distT="0" distB="0" distL="0" distR="0">
+            <wp:extent cx="3876040" cy="2211070"/>
+            <wp:effectExtent l="0" t="0" r="0" b="0"/>
+            <wp:docPr id="2" name="Picture 2"/>
+            <wp:cNvGraphicFramePr>
+              <a:graphicFrameLocks xmlns:a="http://schemas.openxmlformats.org/drawingml/2006/main" noChangeAspect="1"/>
+            </wp:cNvGraphicFramePr>
+            <a:graphic xmlns:a="http://schemas.openxmlformats.org/drawingml/2006/main">
+              <a:graphicData uri="http://schemas.openxmlformats.org/drawingml/2006/picture">
+                <pic:pic xmlns:pic="http://schemas.openxmlformats.org/drawingml/2006/picture">
+                  <pic:nvPicPr>
+                    <pic:cNvPr id="0" name="Picture 2"/>
+                    <pic:cNvPicPr>
+                      <a:picLocks noChangeAspect="1" noChangeArrowheads="1"/>
+                    </pic:cNvPicPr>
+                  </pic:nvPicPr>
+                  <pic:blipFill>
+                    <a:blip r:embed="rId7">
+                      <a:extLst>
+                        <a:ext uri="{28A0092B-C50C-407E-A947-70E740481C1C}">
+                          <a14:useLocalDpi xmlns:a14="http://schemas.microsoft.com/office/drawing/2010/main" val="0"/>
+                        </a:ext>
+                      </a:extLst>
+                    </a:blip>
+                    <a:srcRect/>
+                    <a:stretch>
+                      <a:fillRect/>
+                    </a:stretch>
+                  </pic:blipFill>
+                  <pic:spPr bwMode="auto">
+                    <a:xfrm>
+                      <a:off x="0" y="0"/>
+                      <a:ext cx="3876040" cy="2211070"/>
+                    </a:xfrm>
+                    <a:prstGeom prst="rect">
+                      <a:avLst/>
+                    </a:prstGeom>
+                    <a:noFill/>
+                    <a:ln>
+                      <a:noFill/>
+                    </a:ln>
+                  </pic:spPr>
+                </pic:pic>
+              </a:graphicData>
+            </a:graphic>
+          </wp:inline>
+        </w:drawing>
+      </w:r>
+    </w:p>
+    <w:p>
+      <w:pPr>
+        <w:pStyle w:val="NoSpacing"/>
+        <w:numPr>
+          <w:ilvl w:val="0"/>
+          <w:numId w:val="2"/>
+        </w:numPr>
+      </w:pPr>
+      <w:r>
+        <w:rPr>
+          <w:b/>
+        </w:rPr>
+        <w:t>Local</w:t>
+      </w:r>
+      <w:r>
+        <w:t xml:space="preserve">: </w:t>
+      </w:r>
+      <w:r>
+        <w:t>D:\dev\JavaScript\10_pacman\pacman.html</w:t>
+      </w:r>
+    </w:p>
+    <w:p>
+      <w:pPr>
+        <w:pStyle w:val="NoSpacing"/>
+        <w:numPr>
+          <w:ilvl w:val="1"/>
+          <w:numId w:val="2"/>
+        </w:numPr>
+      </w:pPr>
+      <w:r>
+        <w:rPr>
+          <w:b/>
+        </w:rPr>
+        <w:t>Repo</w:t>
+      </w:r>
+      <w:r>
+        <w:t xml:space="preserve">: </w:t>
+      </w:r>
+      <w:r>
+        <w:t>JavaScript</w:t>
+      </w:r>
+    </w:p>
+    <w:p>
+      <w:pPr>
+        <w:pStyle w:val="NoSpacing"/>
+        <w:numPr>
+          <w:ilvl w:val="2"/>
+          <w:numId w:val="2"/>
+        </w:numPr>
+      </w:pPr>
+      <w:r>
+        <w:rPr>
+          <w:b/>
+        </w:rPr>
+        <w:t>Branch</w:t>
+      </w:r>
+      <w:r>
+        <w:t>: Master</w:t>
+      </w:r>
+    </w:p>
+    <w:p>
+      <w:pPr>
+        <w:pStyle w:val="NoSpacing"/>
+        <w:numPr>
+          <w:ilvl w:val="3"/>
+          <w:numId w:val="2"/>
+        </w:numPr>
+      </w:pPr>
+      <w:r>
+        <w:rPr>
+          <w:b/>
+        </w:rPr>
+        <w:t>Commit</w:t>
+      </w:r>
+      <w:r>
+        <w:t xml:space="preserve">: </w:t>
+      </w:r>
       <w:bookmarkStart w:id="0" w:name="_GoBack"/>
+      <w:r>
+        <w:t xml:space="preserve">Added </w:t>
+      </w:r>
+      <w:r>
+        <w:t>color to the boundary block</w:t>
+      </w:r>
       <w:bookmarkEnd w:id="0"/>
+    </w:p>
+    <w:p>
+      <w:pPr>
+        <w:pStyle w:val="NoSpacing"/>
+      </w:pPr>
+    </w:p>
+    <w:p>
+      <w:pPr>
+        <w:pStyle w:val="NoSpacing"/>
+        <w:numPr>
+          <w:ilvl w:val="0"/>
+          <w:numId w:val="2"/>
+        </w:numPr>
+      </w:pPr>
+      <w:r>
+        <w:rPr>
+          <w:b/>
+        </w:rPr>
+        <w:t>Local</w:t>
+      </w:r>
+      <w:r>
+        <w:t xml:space="preserve">: </w:t>
+      </w:r>
+      <w:r>
+        <w:t>D:\dev\JavaScript\10_pacman\pacman.html</w:t>
+      </w:r>
+    </w:p>
+    <w:p>
+      <w:pPr>
+        <w:pStyle w:val="NoSpacing"/>
+        <w:numPr>
+          <w:ilvl w:val="1"/>
+          <w:numId w:val="2"/>
+        </w:numPr>
+      </w:pPr>
+      <w:r>
+        <w:rPr>
+          <w:b/>
+        </w:rPr>
+        <w:t>Repo</w:t>
+      </w:r>
+      <w:r>
+        <w:t xml:space="preserve">: </w:t>
+      </w:r>
+      <w:r>
+        <w:t>JavaScript</w:t>
+      </w:r>
+    </w:p>
+    <w:p>
+      <w:pPr>
+        <w:pStyle w:val="NoSpacing"/>
+        <w:numPr>
+          <w:ilvl w:val="2"/>
+          <w:numId w:val="2"/>
+        </w:numPr>
+      </w:pPr>
+      <w:r>
+        <w:rPr>
+          <w:b/>
+        </w:rPr>
+        <w:t>Branch</w:t>
+      </w:r>
+      <w:r>
+        <w:t>: Master</w:t>
+      </w:r>
+    </w:p>
+    <w:p>
+      <w:pPr>
+        <w:pStyle w:val="NoSpacing"/>
+        <w:numPr>
+          <w:ilvl w:val="3"/>
+          <w:numId w:val="2"/>
+        </w:numPr>
+      </w:pPr>
+      <w:r>
+        <w:rPr>
+          <w:b/>
+        </w:rPr>
+        <w:t>Commit</w:t>
+      </w:r>
+      <w:r>
+        <w:t xml:space="preserve">: </w:t>
+      </w:r>
+      <w:r>
+        <w:t>…</w:t>
+      </w:r>
+    </w:p>
+    <w:p>
+      <w:pPr>
+        <w:pStyle w:val="NoSpacing"/>
+      </w:pPr>
+    </w:p>
+    <w:p>
+      <w:pPr>
+        <w:pStyle w:val="NoSpacing"/>
+        <w:numPr>
+          <w:ilvl w:val="0"/>
+          <w:numId w:val="2"/>
+        </w:numPr>
+      </w:pPr>
+      <w:r>
+        <w:rPr>
+          <w:b/>
+        </w:rPr>
+        <w:t>Local</w:t>
+      </w:r>
+      <w:r>
+        <w:t xml:space="preserve">: </w:t>
+      </w:r>
+      <w:r>
+        <w:t>D:\dev\JavaScript\10_pacman\pacman.html</w:t>
+      </w:r>
+    </w:p>
+    <w:p>
+      <w:pPr>
+        <w:pStyle w:val="NoSpacing"/>
+        <w:numPr>
+          <w:ilvl w:val="1"/>
+          <w:numId w:val="2"/>
+        </w:numPr>
+      </w:pPr>
+      <w:r>
+        <w:rPr>
+          <w:b/>
+        </w:rPr>
+        <w:t>Repo</w:t>
+      </w:r>
+      <w:r>
+        <w:t xml:space="preserve">: </w:t>
+      </w:r>
+      <w:r>
+        <w:t>JavaScript</w:t>
+      </w:r>
+    </w:p>
+    <w:p>
+      <w:pPr>
+        <w:pStyle w:val="NoSpacing"/>
+        <w:numPr>
+          <w:ilvl w:val="2"/>
+          <w:numId w:val="2"/>
+        </w:numPr>
+      </w:pPr>
+      <w:r>
+        <w:rPr>
+          <w:b/>
+        </w:rPr>
+        <w:t>Branch</w:t>
+      </w:r>
+      <w:r>
+        <w:t>: Master</w:t>
+      </w:r>
+    </w:p>
+    <w:p>
+      <w:pPr>
+        <w:pStyle w:val="NoSpacing"/>
+        <w:numPr>
+          <w:ilvl w:val="3"/>
+          <w:numId w:val="2"/>
+        </w:numPr>
+      </w:pPr>
+      <w:r>
+        <w:rPr>
+          <w:b/>
+        </w:rPr>
+        <w:t>Commit</w:t>
+      </w:r>
+      <w:r>
+        <w:t>: …</w:t>
+      </w:r>
+    </w:p>
+    <w:p>
+      <w:pPr>
+        <w:pStyle w:val="NoSpacing"/>
+      </w:pPr>
+    </w:p>
+    <w:p>
+      <w:pPr>
+        <w:pStyle w:val="NoSpacing"/>
+        <w:numPr>
+          <w:ilvl w:val="0"/>
+          <w:numId w:val="2"/>
+        </w:numPr>
+      </w:pPr>
+      <w:r>
+        <w:rPr>
+          <w:b/>
+        </w:rPr>
+        <w:t>Local</w:t>
+      </w:r>
+      <w:r>
+        <w:t xml:space="preserve">: </w:t>
+      </w:r>
+      <w:r>
+        <w:t>D:\dev\JavaScript\10_pacman\pacman.html</w:t>
+      </w:r>
+    </w:p>
+    <w:p>
+      <w:pPr>
+        <w:pStyle w:val="NoSpacing"/>
+        <w:numPr>
+          <w:ilvl w:val="1"/>
+          <w:numId w:val="2"/>
+        </w:numPr>
+      </w:pPr>
+      <w:r>
+        <w:rPr>
+          <w:b/>
+        </w:rPr>
+        <w:t>Repo</w:t>
+      </w:r>
+      <w:r>
+        <w:t xml:space="preserve">: </w:t>
+      </w:r>
+      <w:r>
+        <w:t>JavaScript</w:t>
+      </w:r>
+    </w:p>
+    <w:p>
+      <w:pPr>
+        <w:pStyle w:val="NoSpacing"/>
+        <w:numPr>
+          <w:ilvl w:val="2"/>
+          <w:numId w:val="2"/>
+        </w:numPr>
+      </w:pPr>
+      <w:r>
+        <w:rPr>
+          <w:b/>
+        </w:rPr>
+        <w:t>Branch</w:t>
+      </w:r>
+      <w:r>
+        <w:t>: Master</w:t>
+      </w:r>
+    </w:p>
+    <w:p>
+      <w:pPr>
+        <w:pStyle w:val="NoSpacing"/>
+        <w:numPr>
+          <w:ilvl w:val="3"/>
+          <w:numId w:val="2"/>
+        </w:numPr>
+      </w:pPr>
+      <w:r>
+        <w:rPr>
+          <w:b/>
+        </w:rPr>
+        <w:t>Commit</w:t>
+      </w:r>
+      <w:r>
+        <w:t>: …</w:t>
+      </w:r>
+    </w:p>
+    <w:p>
+      <w:pPr>
+        <w:pStyle w:val="NoSpacing"/>
+      </w:pPr>
+    </w:p>
+    <w:p>
+      <w:pPr>
+        <w:pStyle w:val="NoSpacing"/>
+        <w:numPr>
+          <w:ilvl w:val="0"/>
+          <w:numId w:val="2"/>
+        </w:numPr>
+      </w:pPr>
+      <w:r>
+        <w:rPr>
+          <w:b/>
+        </w:rPr>
+        <w:t>Local</w:t>
+      </w:r>
+      <w:r>
+        <w:t xml:space="preserve">: </w:t>
+      </w:r>
+      <w:r>
+        <w:t>D:\dev\JavaScript\10_pacman\pacman.html</w:t>
+      </w:r>
+    </w:p>
+    <w:p>
+      <w:pPr>
+        <w:pStyle w:val="NoSpacing"/>
+        <w:numPr>
+          <w:ilvl w:val="1"/>
+          <w:numId w:val="2"/>
+        </w:numPr>
+      </w:pPr>
+      <w:r>
+        <w:rPr>
+          <w:b/>
+        </w:rPr>
+        <w:t>Repo</w:t>
+      </w:r>
+      <w:r>
+        <w:t xml:space="preserve">: </w:t>
+      </w:r>
+      <w:r>
+        <w:t>JavaScript</w:t>
+      </w:r>
+    </w:p>
+    <w:p>
+      <w:pPr>
+        <w:pStyle w:val="NoSpacing"/>
+        <w:numPr>
+          <w:ilvl w:val="2"/>
+          <w:numId w:val="2"/>
+        </w:numPr>
+      </w:pPr>
+      <w:r>
+        <w:rPr>
+          <w:b/>
+        </w:rPr>
+        <w:t>Branch</w:t>
+      </w:r>
+      <w:r>
+        <w:t>: Master</w:t>
+      </w:r>
+    </w:p>
+    <w:p>
+      <w:pPr>
+        <w:pStyle w:val="NoSpacing"/>
+        <w:numPr>
+          <w:ilvl w:val="3"/>
+          <w:numId w:val="2"/>
+        </w:numPr>
+      </w:pPr>
+      <w:r>
+        <w:rPr>
+          <w:b/>
+        </w:rPr>
+        <w:t>Commit</w:t>
+      </w:r>
+      <w:r>
+        <w:t>: …</w:t>
+      </w:r>
+    </w:p>
+    <w:p>
+      <w:pPr>
+        <w:pStyle w:val="NoSpacing"/>
+      </w:pPr>
+    </w:p>
+    <w:p>
+      <w:pPr>
+        <w:pStyle w:val="NoSpacing"/>
+        <w:numPr>
+          <w:ilvl w:val="0"/>
+          <w:numId w:val="2"/>
+        </w:numPr>
+      </w:pPr>
+      <w:r>
+        <w:rPr>
+          <w:b/>
+        </w:rPr>
+        <w:t>Local</w:t>
+      </w:r>
+      <w:r>
+        <w:t xml:space="preserve">: </w:t>
+      </w:r>
+      <w:r>
+        <w:t>D:\dev\JavaScript\10_pacman\pacman.html</w:t>
+      </w:r>
+    </w:p>
+    <w:p>
+      <w:pPr>
+        <w:pStyle w:val="NoSpacing"/>
+        <w:numPr>
+          <w:ilvl w:val="1"/>
+          <w:numId w:val="2"/>
+        </w:numPr>
+      </w:pPr>
+      <w:r>
+        <w:rPr>
+          <w:b/>
+        </w:rPr>
+        <w:t>Repo</w:t>
+      </w:r>
+      <w:r>
+        <w:t xml:space="preserve">: </w:t>
+      </w:r>
+      <w:r>
+        <w:t>JavaScript</w:t>
+      </w:r>
+    </w:p>
+    <w:p>
+      <w:pPr>
+        <w:pStyle w:val="NoSpacing"/>
+        <w:numPr>
+          <w:ilvl w:val="2"/>
+          <w:numId w:val="2"/>
+        </w:numPr>
+      </w:pPr>
+      <w:r>
+        <w:rPr>
+          <w:b/>
+        </w:rPr>
+        <w:t>Branch</w:t>
+      </w:r>
+      <w:r>
+        <w:t>: Master</w:t>
+      </w:r>
+    </w:p>
+    <w:p>
+      <w:pPr>
+        <w:pStyle w:val="NoSpacing"/>
+        <w:numPr>
+          <w:ilvl w:val="3"/>
+          <w:numId w:val="2"/>
+        </w:numPr>
+      </w:pPr>
+      <w:r>
+        <w:rPr>
+          <w:b/>
+        </w:rPr>
+        <w:t>Commit</w:t>
+      </w:r>
+      <w:r>
+        <w:t>: …</w:t>
+      </w:r>
+    </w:p>
+    <w:p>
+      <w:pPr>
+        <w:pStyle w:val="NoSpacing"/>
+      </w:pPr>
     </w:p>
     <w:p/>
     <w:sectPr>
@@ -324,6 +886,232 @@
 <file path=word/numbering.xml><?xml version="1.0" encoding="utf-8"?>
 <w:numbering xmlns:wpc="http://schemas.microsoft.com/office/word/2010/wordprocessingCanvas" xmlns:cx="http://schemas.microsoft.com/office/drawing/2014/chartex" xmlns:cx1="http://schemas.microsoft.com/office/drawing/2015/9/8/chartex" xmlns:cx2="http://schemas.microsoft.com/office/drawing/2015/10/21/chartex" xmlns:cx3="http://schemas.microsoft.com/office/drawing/2016/5/9/chartex" xmlns:cx4="http://schemas.microsoft.com/office/drawing/2016/5/10/chartex" xmlns:cx5="http://schemas.microsoft.com/office/drawing/2016/5/11/chartex" xmlns:cx6="http://schemas.microsoft.com/office/drawing/2016/5/12/chartex" xmlns:cx7="http://schemas.microsoft.com/office/drawing/2016/5/13/chartex" xmlns:cx8="http://schemas.microsoft.com/office/drawing/2016/5/14/chartex" xmlns:mc="http://schemas.openxmlformats.org/markup-compatibility/2006" xmlns:aink="http://schemas.microsoft.com/office/drawing/2016/ink" xmlns:am3d="http://schemas.microsoft.com/office/drawing/2017/model3d" xmlns:o="urn:schemas-microsoft-com:office:office" xmlns:r="http://schemas.openxmlformats.org/officeDocument/2006/relationships" xmlns:m="http://schemas.openxmlformats.org/officeDocument/2006/math" xmlns:v="urn:schemas-microsoft-com:vml" xmlns:wp14="http://schemas.microsoft.com/office/word/2010/wordprocessingDrawing" xmlns:wp="http://schemas.openxmlformats.org/drawingml/2006/wordprocessingDrawing" xmlns:w10="urn:schemas-microsoft-com:office:word" xmlns:w="http://schemas.openxmlformats.org/wordprocessingml/2006/main" xmlns:w14="http://schemas.microsoft.com/office/word/2010/wordml" xmlns:w15="http://schemas.microsoft.com/office/word/2012/wordml" xmlns:w16cid="http://schemas.microsoft.com/office/word/2016/wordml/cid" xmlns:w16se="http://schemas.microsoft.com/office/word/2015/wordml/symex" xmlns:wpg="http://schemas.microsoft.com/office/word/2010/wordprocessingGroup" xmlns:wpi="http://schemas.microsoft.com/office/word/2010/wordprocessingInk" xmlns:wne="http://schemas.microsoft.com/office/word/2006/wordml" xmlns:wps="http://schemas.microsoft.com/office/word/2010/wordprocessingShape" mc:Ignorable="w14 w15 w16se w16cid wp14">
   <w:abstractNum w:abstractNumId="0" w15:restartNumberingAfterBreak="0">
+    <w:nsid w:val="050830FA"/>
+    <w:multiLevelType w:val="hybridMultilevel"/>
+    <w:tmpl w:val="353CD0CA"/>
+    <w:lvl w:ilvl="0" w:tplc="04090001">
+      <w:start w:val="1"/>
+      <w:numFmt w:val="bullet"/>
+      <w:lvlText w:val=""/>
+      <w:lvlJc w:val="left"/>
+      <w:pPr>
+        <w:ind w:left="720" w:hanging="360"/>
+      </w:pPr>
+      <w:rPr>
+        <w:rFonts w:ascii="Symbol" w:hAnsi="Symbol" w:hint="default"/>
+      </w:rPr>
+    </w:lvl>
+    <w:lvl w:ilvl="1" w:tplc="04090003">
+      <w:start w:val="1"/>
+      <w:numFmt w:val="bullet"/>
+      <w:lvlText w:val="o"/>
+      <w:lvlJc w:val="left"/>
+      <w:pPr>
+        <w:ind w:left="1440" w:hanging="360"/>
+      </w:pPr>
+      <w:rPr>
+        <w:rFonts w:ascii="Courier New" w:hAnsi="Courier New" w:cs="Courier New" w:hint="default"/>
+      </w:rPr>
+    </w:lvl>
+    <w:lvl w:ilvl="2" w:tplc="04090005">
+      <w:start w:val="1"/>
+      <w:numFmt w:val="bullet"/>
+      <w:lvlText w:val=""/>
+      <w:lvlJc w:val="left"/>
+      <w:pPr>
+        <w:ind w:left="2160" w:hanging="360"/>
+      </w:pPr>
+      <w:rPr>
+        <w:rFonts w:ascii="Wingdings" w:hAnsi="Wingdings" w:hint="default"/>
+      </w:rPr>
+    </w:lvl>
+    <w:lvl w:ilvl="3" w:tplc="04090001">
+      <w:start w:val="1"/>
+      <w:numFmt w:val="bullet"/>
+      <w:lvlText w:val=""/>
+      <w:lvlJc w:val="left"/>
+      <w:pPr>
+        <w:ind w:left="2880" w:hanging="360"/>
+      </w:pPr>
+      <w:rPr>
+        <w:rFonts w:ascii="Symbol" w:hAnsi="Symbol" w:hint="default"/>
+      </w:rPr>
+    </w:lvl>
+    <w:lvl w:ilvl="4" w:tplc="04090003" w:tentative="1">
+      <w:start w:val="1"/>
+      <w:numFmt w:val="bullet"/>
+      <w:lvlText w:val="o"/>
+      <w:lvlJc w:val="left"/>
+      <w:pPr>
+        <w:ind w:left="3600" w:hanging="360"/>
+      </w:pPr>
+      <w:rPr>
+        <w:rFonts w:ascii="Courier New" w:hAnsi="Courier New" w:cs="Courier New" w:hint="default"/>
+      </w:rPr>
+    </w:lvl>
+    <w:lvl w:ilvl="5" w:tplc="04090005" w:tentative="1">
+      <w:start w:val="1"/>
+      <w:numFmt w:val="bullet"/>
+      <w:lvlText w:val=""/>
+      <w:lvlJc w:val="left"/>
+      <w:pPr>
+        <w:ind w:left="4320" w:hanging="360"/>
+      </w:pPr>
+      <w:rPr>
+        <w:rFonts w:ascii="Wingdings" w:hAnsi="Wingdings" w:hint="default"/>
+      </w:rPr>
+    </w:lvl>
+    <w:lvl w:ilvl="6" w:tplc="04090001" w:tentative="1">
+      <w:start w:val="1"/>
+      <w:numFmt w:val="bullet"/>
+      <w:lvlText w:val=""/>
+      <w:lvlJc w:val="left"/>
+      <w:pPr>
+        <w:ind w:left="5040" w:hanging="360"/>
+      </w:pPr>
+      <w:rPr>
+        <w:rFonts w:ascii="Symbol" w:hAnsi="Symbol" w:hint="default"/>
+      </w:rPr>
+    </w:lvl>
+    <w:lvl w:ilvl="7" w:tplc="04090003" w:tentative="1">
+      <w:start w:val="1"/>
+      <w:numFmt w:val="bullet"/>
+      <w:lvlText w:val="o"/>
+      <w:lvlJc w:val="left"/>
+      <w:pPr>
+        <w:ind w:left="5760" w:hanging="360"/>
+      </w:pPr>
+      <w:rPr>
+        <w:rFonts w:ascii="Courier New" w:hAnsi="Courier New" w:cs="Courier New" w:hint="default"/>
+      </w:rPr>
+    </w:lvl>
+    <w:lvl w:ilvl="8" w:tplc="04090005" w:tentative="1">
+      <w:start w:val="1"/>
+      <w:numFmt w:val="bullet"/>
+      <w:lvlText w:val=""/>
+      <w:lvlJc w:val="left"/>
+      <w:pPr>
+        <w:ind w:left="6480" w:hanging="360"/>
+      </w:pPr>
+      <w:rPr>
+        <w:rFonts w:ascii="Wingdings" w:hAnsi="Wingdings" w:hint="default"/>
+      </w:rPr>
+    </w:lvl>
+  </w:abstractNum>
+  <w:abstractNum w:abstractNumId="1" w15:restartNumberingAfterBreak="0">
+    <w:nsid w:val="0D0526B8"/>
+    <w:multiLevelType w:val="hybridMultilevel"/>
+    <w:tmpl w:val="278A2334"/>
+    <w:lvl w:ilvl="0" w:tplc="04090001">
+      <w:start w:val="1"/>
+      <w:numFmt w:val="bullet"/>
+      <w:lvlText w:val=""/>
+      <w:lvlJc w:val="left"/>
+      <w:pPr>
+        <w:ind w:left="720" w:hanging="360"/>
+      </w:pPr>
+      <w:rPr>
+        <w:rFonts w:ascii="Symbol" w:hAnsi="Symbol" w:hint="default"/>
+      </w:rPr>
+    </w:lvl>
+    <w:lvl w:ilvl="1" w:tplc="04090003">
+      <w:start w:val="1"/>
+      <w:numFmt w:val="bullet"/>
+      <w:lvlText w:val="o"/>
+      <w:lvlJc w:val="left"/>
+      <w:pPr>
+        <w:ind w:left="1440" w:hanging="360"/>
+      </w:pPr>
+      <w:rPr>
+        <w:rFonts w:ascii="Courier New" w:hAnsi="Courier New" w:cs="Courier New" w:hint="default"/>
+      </w:rPr>
+    </w:lvl>
+    <w:lvl w:ilvl="2" w:tplc="04090005">
+      <w:start w:val="1"/>
+      <w:numFmt w:val="bullet"/>
+      <w:lvlText w:val=""/>
+      <w:lvlJc w:val="left"/>
+      <w:pPr>
+        <w:ind w:left="2160" w:hanging="360"/>
+      </w:pPr>
+      <w:rPr>
+        <w:rFonts w:ascii="Wingdings" w:hAnsi="Wingdings" w:hint="default"/>
+      </w:rPr>
+    </w:lvl>
+    <w:lvl w:ilvl="3" w:tplc="04090001">
+      <w:start w:val="1"/>
+      <w:numFmt w:val="bullet"/>
+      <w:lvlText w:val=""/>
+      <w:lvlJc w:val="left"/>
+      <w:pPr>
+        <w:ind w:left="2880" w:hanging="360"/>
+      </w:pPr>
+      <w:rPr>
+        <w:rFonts w:ascii="Symbol" w:hAnsi="Symbol" w:hint="default"/>
+      </w:rPr>
+    </w:lvl>
+    <w:lvl w:ilvl="4" w:tplc="04090003" w:tentative="1">
+      <w:start w:val="1"/>
+      <w:numFmt w:val="bullet"/>
+      <w:lvlText w:val="o"/>
+      <w:lvlJc w:val="left"/>
+      <w:pPr>
+        <w:ind w:left="3600" w:hanging="360"/>
+      </w:pPr>
+      <w:rPr>
+        <w:rFonts w:ascii="Courier New" w:hAnsi="Courier New" w:cs="Courier New" w:hint="default"/>
+      </w:rPr>
+    </w:lvl>
+    <w:lvl w:ilvl="5" w:tplc="04090005" w:tentative="1">
+      <w:start w:val="1"/>
+      <w:numFmt w:val="bullet"/>
+      <w:lvlText w:val=""/>
+      <w:lvlJc w:val="left"/>
+      <w:pPr>
+        <w:ind w:left="4320" w:hanging="360"/>
+      </w:pPr>
+      <w:rPr>
+        <w:rFonts w:ascii="Wingdings" w:hAnsi="Wingdings" w:hint="default"/>
+      </w:rPr>
+    </w:lvl>
+    <w:lvl w:ilvl="6" w:tplc="04090001" w:tentative="1">
+      <w:start w:val="1"/>
+      <w:numFmt w:val="bullet"/>
+      <w:lvlText w:val=""/>
+      <w:lvlJc w:val="left"/>
+      <w:pPr>
+        <w:ind w:left="5040" w:hanging="360"/>
+      </w:pPr>
+      <w:rPr>
+        <w:rFonts w:ascii="Symbol" w:hAnsi="Symbol" w:hint="default"/>
+      </w:rPr>
+    </w:lvl>
+    <w:lvl w:ilvl="7" w:tplc="04090003" w:tentative="1">
+      <w:start w:val="1"/>
+      <w:numFmt w:val="bullet"/>
+      <w:lvlText w:val="o"/>
+      <w:lvlJc w:val="left"/>
+      <w:pPr>
+        <w:ind w:left="5760" w:hanging="360"/>
+      </w:pPr>
+      <w:rPr>
+        <w:rFonts w:ascii="Courier New" w:hAnsi="Courier New" w:cs="Courier New" w:hint="default"/>
+      </w:rPr>
+    </w:lvl>
+    <w:lvl w:ilvl="8" w:tplc="04090005" w:tentative="1">
+      <w:start w:val="1"/>
+      <w:numFmt w:val="bullet"/>
+      <w:lvlText w:val=""/>
+      <w:lvlJc w:val="left"/>
+      <w:pPr>
+        <w:ind w:left="6480" w:hanging="360"/>
+      </w:pPr>
+      <w:rPr>
+        <w:rFonts w:ascii="Wingdings" w:hAnsi="Wingdings" w:hint="default"/>
+      </w:rPr>
+    </w:lvl>
+  </w:abstractNum>
+  <w:abstractNum w:abstractNumId="2" w15:restartNumberingAfterBreak="0">
     <w:nsid w:val="1B8C01F2"/>
     <w:multiLevelType w:val="hybridMultilevel"/>
     <w:tmpl w:val="AEC8B5A4"/>
@@ -436,7 +1224,129 @@
       </w:rPr>
     </w:lvl>
   </w:abstractNum>
+  <w:abstractNum w:abstractNumId="3" w15:restartNumberingAfterBreak="0">
+    <w:nsid w:val="6E7C68DD"/>
+    <w:multiLevelType w:val="hybridMultilevel"/>
+    <w:tmpl w:val="6DAA7864"/>
+    <w:lvl w:ilvl="0" w:tplc="04090001">
+      <w:start w:val="1"/>
+      <w:numFmt w:val="bullet"/>
+      <w:lvlText w:val=""/>
+      <w:lvlJc w:val="left"/>
+      <w:pPr>
+        <w:ind w:left="720" w:hanging="360"/>
+      </w:pPr>
+      <w:rPr>
+        <w:rFonts w:ascii="Symbol" w:hAnsi="Symbol" w:hint="default"/>
+      </w:rPr>
+    </w:lvl>
+    <w:lvl w:ilvl="1" w:tplc="04090003">
+      <w:start w:val="1"/>
+      <w:numFmt w:val="bullet"/>
+      <w:lvlText w:val="o"/>
+      <w:lvlJc w:val="left"/>
+      <w:pPr>
+        <w:ind w:left="1440" w:hanging="360"/>
+      </w:pPr>
+      <w:rPr>
+        <w:rFonts w:ascii="Courier New" w:hAnsi="Courier New" w:cs="Courier New" w:hint="default"/>
+      </w:rPr>
+    </w:lvl>
+    <w:lvl w:ilvl="2" w:tplc="04090005">
+      <w:start w:val="1"/>
+      <w:numFmt w:val="bullet"/>
+      <w:lvlText w:val=""/>
+      <w:lvlJc w:val="left"/>
+      <w:pPr>
+        <w:ind w:left="2160" w:hanging="360"/>
+      </w:pPr>
+      <w:rPr>
+        <w:rFonts w:ascii="Wingdings" w:hAnsi="Wingdings" w:hint="default"/>
+      </w:rPr>
+    </w:lvl>
+    <w:lvl w:ilvl="3" w:tplc="04090001">
+      <w:start w:val="1"/>
+      <w:numFmt w:val="bullet"/>
+      <w:lvlText w:val=""/>
+      <w:lvlJc w:val="left"/>
+      <w:pPr>
+        <w:ind w:left="2880" w:hanging="360"/>
+      </w:pPr>
+      <w:rPr>
+        <w:rFonts w:ascii="Symbol" w:hAnsi="Symbol" w:hint="default"/>
+      </w:rPr>
+    </w:lvl>
+    <w:lvl w:ilvl="4" w:tplc="04090003" w:tentative="1">
+      <w:start w:val="1"/>
+      <w:numFmt w:val="bullet"/>
+      <w:lvlText w:val="o"/>
+      <w:lvlJc w:val="left"/>
+      <w:pPr>
+        <w:ind w:left="3600" w:hanging="360"/>
+      </w:pPr>
+      <w:rPr>
+        <w:rFonts w:ascii="Courier New" w:hAnsi="Courier New" w:cs="Courier New" w:hint="default"/>
+      </w:rPr>
+    </w:lvl>
+    <w:lvl w:ilvl="5" w:tplc="04090005" w:tentative="1">
+      <w:start w:val="1"/>
+      <w:numFmt w:val="bullet"/>
+      <w:lvlText w:val=""/>
+      <w:lvlJc w:val="left"/>
+      <w:pPr>
+        <w:ind w:left="4320" w:hanging="360"/>
+      </w:pPr>
+      <w:rPr>
+        <w:rFonts w:ascii="Wingdings" w:hAnsi="Wingdings" w:hint="default"/>
+      </w:rPr>
+    </w:lvl>
+    <w:lvl w:ilvl="6" w:tplc="04090001" w:tentative="1">
+      <w:start w:val="1"/>
+      <w:numFmt w:val="bullet"/>
+      <w:lvlText w:val=""/>
+      <w:lvlJc w:val="left"/>
+      <w:pPr>
+        <w:ind w:left="5040" w:hanging="360"/>
+      </w:pPr>
+      <w:rPr>
+        <w:rFonts w:ascii="Symbol" w:hAnsi="Symbol" w:hint="default"/>
+      </w:rPr>
+    </w:lvl>
+    <w:lvl w:ilvl="7" w:tplc="04090003" w:tentative="1">
+      <w:start w:val="1"/>
+      <w:numFmt w:val="bullet"/>
+      <w:lvlText w:val="o"/>
+      <w:lvlJc w:val="left"/>
+      <w:pPr>
+        <w:ind w:left="5760" w:hanging="360"/>
+      </w:pPr>
+      <w:rPr>
+        <w:rFonts w:ascii="Courier New" w:hAnsi="Courier New" w:cs="Courier New" w:hint="default"/>
+      </w:rPr>
+    </w:lvl>
+    <w:lvl w:ilvl="8" w:tplc="04090005" w:tentative="1">
+      <w:start w:val="1"/>
+      <w:numFmt w:val="bullet"/>
+      <w:lvlText w:val=""/>
+      <w:lvlJc w:val="left"/>
+      <w:pPr>
+        <w:ind w:left="6480" w:hanging="360"/>
+      </w:pPr>
+      <w:rPr>
+        <w:rFonts w:ascii="Wingdings" w:hAnsi="Wingdings" w:hint="default"/>
+      </w:rPr>
+    </w:lvl>
+  </w:abstractNum>
   <w:num w:numId="1">
+    <w:abstractNumId w:val="2"/>
+  </w:num>
+  <w:num w:numId="2">
+    <w:abstractNumId w:val="3"/>
+  </w:num>
+  <w:num w:numId="3">
+    <w:abstractNumId w:val="1"/>
+  </w:num>
+  <w:num w:numId="4">
     <w:abstractNumId w:val="0"/>
   </w:num>
 </w:numbering>
@@ -461,8 +1371,8 @@
   </w:docDefaults>
   <w:latentStyles w:defLockedState="0" w:defUIPriority="99" w:defSemiHidden="0" w:defUnhideWhenUsed="0" w:defQFormat="0" w:count="375">
     <w:lsdException w:name="Normal" w:uiPriority="0" w:qFormat="1"/>
-    <w:lsdException w:name="heading 1" w:uiPriority="9" w:qFormat="1"/>
-    <w:lsdException w:name="heading 2" w:semiHidden="1" w:uiPriority="9" w:unhideWhenUsed="1" w:qFormat="1"/>
+    <w:lsdException w:name="heading 1" w:uiPriority="9"/>
+    <w:lsdException w:name="heading 2" w:semiHidden="1" w:uiPriority="9" w:unhideWhenUsed="1"/>
     <w:lsdException w:name="heading 3" w:semiHidden="1" w:uiPriority="9" w:unhideWhenUsed="1" w:qFormat="1"/>
     <w:lsdException w:name="heading 4" w:semiHidden="1" w:uiPriority="9" w:unhideWhenUsed="1" w:qFormat="1"/>
     <w:lsdException w:name="heading 5" w:semiHidden="1" w:uiPriority="9" w:unhideWhenUsed="1" w:qFormat="1"/>
@@ -522,7 +1432,7 @@
     <w:lsdException w:name="List Number 3" w:semiHidden="1" w:unhideWhenUsed="1"/>
     <w:lsdException w:name="List Number 4" w:semiHidden="1" w:unhideWhenUsed="1"/>
     <w:lsdException w:name="List Number 5" w:semiHidden="1" w:unhideWhenUsed="1"/>
-    <w:lsdException w:name="Title" w:uiPriority="10" w:qFormat="1"/>
+    <w:lsdException w:name="Title" w:uiPriority="10"/>
     <w:lsdException w:name="Closing" w:semiHidden="1" w:unhideWhenUsed="1"/>
     <w:lsdException w:name="Signature" w:semiHidden="1" w:unhideWhenUsed="1"/>
     <w:lsdException w:name="Default Paragraph Font" w:semiHidden="1" w:uiPriority="1" w:unhideWhenUsed="1"/>
@@ -534,7 +1444,7 @@
     <w:lsdException w:name="List Continue 4" w:semiHidden="1" w:unhideWhenUsed="1"/>
     <w:lsdException w:name="List Continue 5" w:semiHidden="1" w:unhideWhenUsed="1"/>
     <w:lsdException w:name="Message Header" w:semiHidden="1" w:unhideWhenUsed="1"/>
-    <w:lsdException w:name="Subtitle" w:uiPriority="11" w:qFormat="1"/>
+    <w:lsdException w:name="Subtitle" w:uiPriority="11"/>
     <w:lsdException w:name="Salutation" w:semiHidden="1" w:unhideWhenUsed="1"/>
     <w:lsdException w:name="Date" w:semiHidden="1" w:unhideWhenUsed="1"/>
     <w:lsdException w:name="Body Text First Indent" w:semiHidden="1" w:unhideWhenUsed="1"/>
@@ -547,8 +1457,8 @@
     <w:lsdException w:name="Block Text" w:semiHidden="1" w:unhideWhenUsed="1"/>
     <w:lsdException w:name="Hyperlink" w:semiHidden="1" w:unhideWhenUsed="1"/>
     <w:lsdException w:name="FollowedHyperlink" w:semiHidden="1" w:unhideWhenUsed="1"/>
-    <w:lsdException w:name="Strong" w:uiPriority="22" w:qFormat="1"/>
-    <w:lsdException w:name="Emphasis" w:uiPriority="20" w:qFormat="1"/>
+    <w:lsdException w:name="Strong" w:uiPriority="22"/>
+    <w:lsdException w:name="Emphasis" w:uiPriority="20"/>
     <w:lsdException w:name="Document Map" w:semiHidden="1" w:unhideWhenUsed="1"/>
     <w:lsdException w:name="Plain Text" w:semiHidden="1" w:unhideWhenUsed="1"/>
     <w:lsdException w:name="E-mail Signature" w:semiHidden="1" w:unhideWhenUsed="1"/>
@@ -639,9 +1549,9 @@
     <w:lsdException w:name="Medium Shading 2 Accent 1" w:uiPriority="64"/>
     <w:lsdException w:name="Medium List 1 Accent 1" w:uiPriority="65"/>
     <w:lsdException w:name="Revision" w:semiHidden="1"/>
-    <w:lsdException w:name="List Paragraph" w:uiPriority="34" w:qFormat="1"/>
-    <w:lsdException w:name="Quote" w:uiPriority="29" w:qFormat="1"/>
-    <w:lsdException w:name="Intense Quote" w:uiPriority="30" w:qFormat="1"/>
+    <w:lsdException w:name="List Paragraph" w:uiPriority="34"/>
+    <w:lsdException w:name="Quote" w:uiPriority="29"/>
+    <w:lsdException w:name="Intense Quote" w:uiPriority="30"/>
     <w:lsdException w:name="Medium List 2 Accent 1" w:uiPriority="66"/>
     <w:lsdException w:name="Medium Grid 1 Accent 1" w:uiPriority="67"/>
     <w:lsdException w:name="Medium Grid 2 Accent 1" w:uiPriority="68"/>
@@ -720,11 +1630,11 @@
     <w:lsdException w:name="Colorful Shading Accent 6" w:uiPriority="71"/>
     <w:lsdException w:name="Colorful List Accent 6" w:uiPriority="72"/>
     <w:lsdException w:name="Colorful Grid Accent 6" w:uiPriority="73"/>
-    <w:lsdException w:name="Subtle Emphasis" w:uiPriority="19" w:qFormat="1"/>
-    <w:lsdException w:name="Intense Emphasis" w:uiPriority="21" w:qFormat="1"/>
-    <w:lsdException w:name="Subtle Reference" w:uiPriority="31" w:qFormat="1"/>
-    <w:lsdException w:name="Intense Reference" w:uiPriority="32" w:qFormat="1"/>
-    <w:lsdException w:name="Book Title" w:uiPriority="33" w:qFormat="1"/>
+    <w:lsdException w:name="Subtle Emphasis" w:uiPriority="19"/>
+    <w:lsdException w:name="Intense Emphasis" w:uiPriority="21"/>
+    <w:lsdException w:name="Subtle Reference" w:uiPriority="31"/>
+    <w:lsdException w:name="Intense Reference" w:uiPriority="32"/>
+    <w:lsdException w:name="Book Title" w:uiPriority="33"/>
     <w:lsdException w:name="Bibliography" w:semiHidden="1" w:uiPriority="37" w:unhideWhenUsed="1"/>
     <w:lsdException w:name="TOC Heading" w:semiHidden="1" w:uiPriority="39" w:unhideWhenUsed="1" w:qFormat="1"/>
     <w:lsdException w:name="Plain Table 1" w:uiPriority="41"/>

</xml_diff>